<commit_message>
some fixes and experiment 3
</commit_message>
<xml_diff>
--- a/HashTable_hagarleap_galkariel.docx
+++ b/HashTable_hagarleap_galkariel.docx
@@ -147,7 +147,7 @@
     </w:p>
     <w:p>
       <w:pPr>
-        <w:pStyle w:val="a8"/>
+        <w:pStyle w:val="ListParagraph"/>
         <w:numPr>
           <w:ilvl w:val="0"/>
           <w:numId w:val="4"/>
@@ -177,7 +177,6 @@
         </w:rPr>
         <w:t xml:space="preserve"> - </w:t>
       </w:r>
-      <w:proofErr w:type="spellStart"/>
       <w:r>
         <w:rPr>
           <w:rFonts w:ascii="David" w:hAnsi="David" w:cs="David"/>
@@ -194,11 +193,10 @@
         </w:rPr>
         <w:t>leap</w:t>
       </w:r>
-      <w:proofErr w:type="spellEnd"/>
     </w:p>
     <w:p>
       <w:pPr>
-        <w:pStyle w:val="a8"/>
+        <w:pStyle w:val="ListParagraph"/>
         <w:numPr>
           <w:ilvl w:val="0"/>
           <w:numId w:val="4"/>
@@ -265,23 +263,12 @@
           <w:szCs w:val="24"/>
           <w:rtl/>
         </w:rPr>
-        <w:t xml:space="preserve">גל </w:t>
-      </w:r>
-      <w:proofErr w:type="spellStart"/>
-      <w:r>
-        <w:rPr>
-          <w:rFonts w:ascii="David" w:hAnsi="David" w:cs="David" w:hint="cs"/>
-          <w:sz w:val="24"/>
-          <w:szCs w:val="24"/>
-          <w:rtl/>
-        </w:rPr>
-        <w:t>קריאל</w:t>
-      </w:r>
-      <w:proofErr w:type="spellEnd"/>
+        <w:t>גל קריאל</w:t>
+      </w:r>
     </w:p>
     <w:p>
       <w:pPr>
-        <w:pStyle w:val="a8"/>
+        <w:pStyle w:val="ListParagraph"/>
         <w:numPr>
           <w:ilvl w:val="0"/>
           <w:numId w:val="4"/>
@@ -311,7 +298,6 @@
         </w:rPr>
         <w:t xml:space="preserve"> - </w:t>
       </w:r>
-      <w:proofErr w:type="spellStart"/>
       <w:r>
         <w:rPr>
           <w:rFonts w:ascii="David" w:hAnsi="David" w:cs="David"/>
@@ -320,11 +306,10 @@
         </w:rPr>
         <w:t>galkariel</w:t>
       </w:r>
-      <w:proofErr w:type="spellEnd"/>
     </w:p>
     <w:p>
       <w:pPr>
-        <w:pStyle w:val="a8"/>
+        <w:pStyle w:val="ListParagraph"/>
         <w:numPr>
           <w:ilvl w:val="0"/>
           <w:numId w:val="4"/>
@@ -839,7 +824,7 @@
       <w:pPr>
         <w:spacing w:line="360" w:lineRule="auto"/>
         <w:rPr>
-          <w:rFonts w:ascii="David" w:hAnsi="David" w:cs="David" w:hint="cs"/>
+          <w:rFonts w:ascii="David" w:hAnsi="David" w:cs="David"/>
           <w:noProof/>
           <w:sz w:val="24"/>
           <w:szCs w:val="24"/>
@@ -1217,16 +1202,7 @@
           <w:szCs w:val="24"/>
           <w:rtl/>
         </w:rPr>
-        <w:t xml:space="preserve">לעומת זאת  </w:t>
-      </w:r>
-      <w:r>
-        <w:rPr>
-          <w:rFonts w:ascii="David" w:hAnsi="David" w:cs="David" w:hint="cs"/>
-          <w:sz w:val="24"/>
-          <w:szCs w:val="24"/>
-          <w:rtl/>
-        </w:rPr>
-        <w:t xml:space="preserve">עבור </w:t>
+        <w:t xml:space="preserve">לעומת זאת  עבור </w:t>
       </w:r>
       <w:r>
         <w:rPr>
@@ -1243,25 +1219,7 @@
           <w:szCs w:val="24"/>
           <w:rtl/>
         </w:rPr>
-        <w:t xml:space="preserve"> </w:t>
-      </w:r>
-      <w:r>
-        <w:rPr>
-          <w:rFonts w:ascii="David" w:hAnsi="David" w:cs="David" w:hint="cs"/>
-          <w:sz w:val="24"/>
-          <w:szCs w:val="24"/>
-          <w:rtl/>
-        </w:rPr>
-        <w:t xml:space="preserve">לא נזרקו שגיאות </w:t>
-      </w:r>
-      <w:r>
-        <w:rPr>
-          <w:rFonts w:ascii="David" w:hAnsi="David" w:cs="David" w:hint="cs"/>
-          <w:sz w:val="24"/>
-          <w:szCs w:val="24"/>
-          <w:rtl/>
-        </w:rPr>
-        <w:t>כלל</w:t>
+        <w:t xml:space="preserve"> לא נזרקו שגיאות כלל</w:t>
       </w:r>
       <w:r>
         <w:rPr>
@@ -1297,7 +1255,7 @@
       <w:pPr>
         <w:spacing w:line="360" w:lineRule="auto"/>
         <w:rPr>
-          <w:rFonts w:ascii="David" w:hAnsi="David" w:cs="David" w:hint="cs"/>
+          <w:rFonts w:ascii="David" w:hAnsi="David" w:cs="David"/>
           <w:sz w:val="24"/>
           <w:szCs w:val="24"/>
           <w:rtl/>
@@ -2058,25 +2016,7 @@
           <w:color w:val="000000"/>
           <w:rtl/>
         </w:rPr>
-        <w:t xml:space="preserve">הסדרה </w:t>
-      </w:r>
-      <w:proofErr w:type="spellStart"/>
-      <w:r>
-        <w:rPr>
-          <w:rFonts w:hint="cs"/>
-          <w:color w:val="000000"/>
-          <w:rtl/>
-        </w:rPr>
-        <w:t>הרנדומית</w:t>
-      </w:r>
-      <w:proofErr w:type="spellEnd"/>
-      <w:r>
-        <w:rPr>
-          <w:rFonts w:hint="cs"/>
-          <w:color w:val="000000"/>
-          <w:rtl/>
-        </w:rPr>
-        <w:t xml:space="preserve"> </w:t>
+        <w:t xml:space="preserve">הסדרה הרנדומית </w:t>
       </w:r>
       <m:oMath>
         <m:sSubSup>
@@ -2393,14 +2333,12 @@
                 <w:i/>
               </w:rPr>
             </w:pPr>
-            <w:proofErr w:type="spellStart"/>
             <w:r>
               <w:rPr>
                 <w:i/>
               </w:rPr>
               <w:t>LPHashTable</w:t>
             </w:r>
-            <w:proofErr w:type="spellEnd"/>
           </w:p>
         </w:tc>
         <w:tc>
@@ -2420,6 +2358,12 @@
                 <w:i/>
               </w:rPr>
             </w:pPr>
+            <w:r>
+              <w:rPr>
+                <w:i/>
+              </w:rPr>
+              <w:t>3.436</w:t>
+            </w:r>
           </w:p>
         </w:tc>
       </w:tr>
@@ -2442,14 +2386,12 @@
                 <w:i/>
               </w:rPr>
             </w:pPr>
-            <w:proofErr w:type="spellStart"/>
             <w:r>
               <w:rPr>
                 <w:i/>
               </w:rPr>
               <w:t>QPHashTable</w:t>
             </w:r>
-            <w:proofErr w:type="spellEnd"/>
           </w:p>
         </w:tc>
         <w:tc>
@@ -2469,6 +2411,12 @@
                 <w:i/>
               </w:rPr>
             </w:pPr>
+            <w:r>
+              <w:rPr>
+                <w:i/>
+              </w:rPr>
+              <w:t>1.810</w:t>
+            </w:r>
           </w:p>
         </w:tc>
       </w:tr>
@@ -2491,14 +2439,12 @@
                 <w:i/>
               </w:rPr>
             </w:pPr>
-            <w:proofErr w:type="spellStart"/>
             <w:r>
               <w:rPr>
                 <w:i/>
               </w:rPr>
               <w:t>AQPHashTable</w:t>
             </w:r>
-            <w:proofErr w:type="spellEnd"/>
           </w:p>
         </w:tc>
         <w:tc>
@@ -2518,6 +2464,12 @@
                 <w:i/>
               </w:rPr>
             </w:pPr>
+            <w:r>
+              <w:rPr>
+                <w:i/>
+              </w:rPr>
+              <w:t>4.380</w:t>
+            </w:r>
           </w:p>
         </w:tc>
       </w:tr>
@@ -2540,14 +2492,12 @@
                 <w:i/>
               </w:rPr>
             </w:pPr>
-            <w:proofErr w:type="spellStart"/>
             <w:r>
               <w:rPr>
                 <w:i/>
               </w:rPr>
               <w:t>DoubleHashTable</w:t>
             </w:r>
-            <w:proofErr w:type="spellEnd"/>
           </w:p>
         </w:tc>
         <w:tc>
@@ -2567,6 +2517,12 @@
                 <w:i/>
               </w:rPr>
             </w:pPr>
+            <w:r>
+              <w:rPr>
+                <w:i/>
+              </w:rPr>
+              <w:t>1.793</w:t>
+            </w:r>
           </w:p>
         </w:tc>
       </w:tr>
@@ -2833,14 +2789,12 @@
                 <w:i/>
               </w:rPr>
             </w:pPr>
-            <w:proofErr w:type="spellStart"/>
             <w:r>
               <w:rPr>
                 <w:i/>
               </w:rPr>
               <w:t>LPHashTable</w:t>
             </w:r>
-            <w:proofErr w:type="spellEnd"/>
           </w:p>
         </w:tc>
         <w:tc>
@@ -2860,6 +2814,18 @@
                 <w:i/>
               </w:rPr>
             </w:pPr>
+            <w:r>
+              <w:rPr>
+                <w:i/>
+              </w:rPr>
+              <w:t>7.</w:t>
+            </w:r>
+            <w:r>
+              <w:rPr>
+                <w:i/>
+              </w:rPr>
+              <w:t>509</w:t>
+            </w:r>
           </w:p>
         </w:tc>
       </w:tr>
@@ -2882,14 +2848,12 @@
                 <w:i/>
               </w:rPr>
             </w:pPr>
-            <w:proofErr w:type="spellStart"/>
             <w:r>
               <w:rPr>
                 <w:i/>
               </w:rPr>
               <w:t>AQPHashTable</w:t>
             </w:r>
-            <w:proofErr w:type="spellEnd"/>
           </w:p>
         </w:tc>
         <w:tc>
@@ -2909,6 +2873,12 @@
                 <w:i/>
               </w:rPr>
             </w:pPr>
+            <w:r>
+              <w:rPr>
+                <w:i/>
+              </w:rPr>
+              <w:t>8.926</w:t>
+            </w:r>
           </w:p>
         </w:tc>
       </w:tr>
@@ -2931,14 +2901,12 @@
                 <w:i/>
               </w:rPr>
             </w:pPr>
-            <w:proofErr w:type="spellStart"/>
             <w:r>
               <w:rPr>
                 <w:i/>
               </w:rPr>
               <w:t>DoubleHashTable</w:t>
             </w:r>
-            <w:proofErr w:type="spellEnd"/>
           </w:p>
         </w:tc>
         <w:tc>
@@ -2958,6 +2926,12 @@
                 <w:i/>
               </w:rPr>
             </w:pPr>
+            <w:r>
+              <w:rPr>
+                <w:i/>
+              </w:rPr>
+              <w:t>5.012</w:t>
+            </w:r>
           </w:p>
         </w:tc>
       </w:tr>
@@ -2975,13 +2949,100 @@
     </w:p>
     <w:p>
       <w:pPr>
-        <w:bidi w:val="0"/>
-        <w:rPr>
-          <w:rFonts w:ascii="David" w:hAnsi="David" w:cs="David"/>
-          <w:sz w:val="24"/>
-          <w:szCs w:val="24"/>
-        </w:rPr>
-      </w:pPr>
+        <w:rPr>
+          <w:rFonts w:ascii="David" w:hAnsi="David" w:cs="David"/>
+          <w:sz w:val="24"/>
+          <w:szCs w:val="24"/>
+        </w:rPr>
+      </w:pPr>
+      <w:r>
+        <w:rPr>
+          <w:rFonts w:ascii="David" w:hAnsi="David" w:cs="David" w:hint="cs"/>
+          <w:sz w:val="24"/>
+          <w:szCs w:val="24"/>
+          <w:rtl/>
+        </w:rPr>
+        <w:t>ה</w:t>
+      </w:r>
+      <w:r>
+        <w:rPr>
+          <w:rFonts w:ascii="David" w:hAnsi="David" w:cs="David" w:hint="cs"/>
+          <w:sz w:val="24"/>
+          <w:szCs w:val="24"/>
+          <w:rtl/>
+        </w:rPr>
+        <w:t xml:space="preserve">הסבר לכך </w:t>
+      </w:r>
+      <w:r>
+        <w:rPr>
+          <w:rFonts w:ascii="David" w:hAnsi="David" w:cs="David" w:hint="cs"/>
+          <w:sz w:val="24"/>
+          <w:szCs w:val="24"/>
+          <w:rtl/>
+        </w:rPr>
+        <w:t xml:space="preserve">שאין לבצע סעיף זה עבור </w:t>
+      </w:r>
+      <w:r>
+        <w:rPr>
+          <w:rFonts w:ascii="David" w:hAnsi="David" w:cs="David" w:hint="cs"/>
+          <w:sz w:val="24"/>
+          <w:szCs w:val="24"/>
+        </w:rPr>
+        <w:t>QP</w:t>
+      </w:r>
+      <w:r>
+        <w:rPr>
+          <w:rFonts w:ascii="David" w:hAnsi="David" w:cs="David"/>
+          <w:sz w:val="24"/>
+          <w:szCs w:val="24"/>
+        </w:rPr>
+        <w:t>Hash</w:t>
+      </w:r>
+      <w:r>
+        <w:rPr>
+          <w:rFonts w:ascii="David" w:hAnsi="David" w:cs="David" w:hint="cs"/>
+          <w:sz w:val="24"/>
+          <w:szCs w:val="24"/>
+          <w:rtl/>
+        </w:rPr>
+        <w:t xml:space="preserve"> זה מכיוון ש</w:t>
+      </w:r>
+      <w:r>
+        <w:rPr>
+          <w:rFonts w:ascii="David" w:hAnsi="David" w:cs="David" w:hint="cs"/>
+          <w:sz w:val="24"/>
+          <w:szCs w:val="24"/>
+          <w:rtl/>
+        </w:rPr>
+        <w:t>כפי שראינו בשאלה הקודמת, ייתכן ויהיה בעיות מציאת</w:t>
+      </w:r>
+      <w:r>
+        <w:rPr>
+          <w:rFonts w:ascii="David" w:hAnsi="David" w:cs="David" w:hint="cs"/>
+          <w:sz w:val="24"/>
+          <w:szCs w:val="24"/>
+          <w:rtl/>
+        </w:rPr>
+        <w:t xml:space="preserve"> מקומות להכניס איברים לטבלה</w:t>
+      </w:r>
+      <w:r>
+        <w:rPr>
+          <w:rFonts w:ascii="David" w:hAnsi="David" w:cs="David" w:hint="cs"/>
+          <w:sz w:val="24"/>
+          <w:szCs w:val="24"/>
+          <w:rtl/>
+        </w:rPr>
+        <w:t xml:space="preserve"> כשהטבלה כמעט מלאה</w:t>
+      </w:r>
+      <w:r>
+        <w:rPr>
+          <w:rFonts w:ascii="David" w:hAnsi="David" w:cs="David" w:hint="cs"/>
+          <w:sz w:val="24"/>
+          <w:szCs w:val="24"/>
+          <w:rtl/>
+        </w:rPr>
+        <w:t>.</w:t>
+      </w:r>
       <w:r>
         <w:rPr>
           <w:rFonts w:ascii="David" w:hAnsi="David" w:cs="David"/>
@@ -3125,14 +3186,12 @@
         </w:rPr>
         <w:t xml:space="preserve">איבר של המחלקה </w:t>
       </w:r>
-      <w:proofErr w:type="spellStart"/>
       <w:r>
         <w:rPr>
           <w:color w:val="000000"/>
         </w:rPr>
         <w:t>DoubleHashTable</w:t>
       </w:r>
-      <w:proofErr w:type="spellEnd"/>
       <w:r>
         <w:rPr>
           <w:rFonts w:hint="cs"/>
@@ -3198,25 +3257,7 @@
           <w:color w:val="000000"/>
           <w:rtl/>
         </w:rPr>
-        <w:t xml:space="preserve">הגרילו את הסדרה </w:t>
-      </w:r>
-      <w:proofErr w:type="spellStart"/>
-      <w:r>
-        <w:rPr>
-          <w:rFonts w:hint="cs"/>
-          <w:color w:val="000000"/>
-          <w:rtl/>
-        </w:rPr>
-        <w:t>הרנדומית</w:t>
-      </w:r>
-      <w:proofErr w:type="spellEnd"/>
-      <w:r>
-        <w:rPr>
-          <w:rFonts w:hint="cs"/>
-          <w:color w:val="000000"/>
-          <w:rtl/>
-        </w:rPr>
-        <w:t xml:space="preserve"> </w:t>
+        <w:t xml:space="preserve">הגרילו את הסדרה הרנדומית </w:t>
       </w:r>
       <m:oMath>
         <m:sSubSup>
@@ -3405,71 +3446,7 @@
           <w:rFonts w:hint="cs"/>
           <w:rtl/>
         </w:rPr>
-        <w:t xml:space="preserve">שימו לב שהסדרה </w:t>
-      </w:r>
-      <w:proofErr w:type="spellStart"/>
-      <w:r>
-        <w:rPr>
-          <w:rFonts w:hint="cs"/>
-          <w:rtl/>
-        </w:rPr>
-        <w:t>הרנדומית</w:t>
-      </w:r>
-      <w:proofErr w:type="spellEnd"/>
-      <w:r>
-        <w:rPr>
-          <w:rFonts w:hint="cs"/>
-          <w:rtl/>
-        </w:rPr>
-        <w:t xml:space="preserve"> מוגרלת מחדש בכל </w:t>
-      </w:r>
-      <w:proofErr w:type="spellStart"/>
-      <w:r>
-        <w:rPr>
-          <w:rFonts w:hint="cs"/>
-          <w:rtl/>
-        </w:rPr>
-        <w:t>איטרציה</w:t>
-      </w:r>
-      <w:proofErr w:type="spellEnd"/>
-      <w:r>
-        <w:rPr>
-          <w:rFonts w:hint="cs"/>
-          <w:rtl/>
-        </w:rPr>
-        <w:t xml:space="preserve">. השוו את זמן ביצוע 3 </w:t>
-      </w:r>
-      <w:proofErr w:type="spellStart"/>
-      <w:r>
-        <w:rPr>
-          <w:rFonts w:hint="cs"/>
-          <w:rtl/>
-        </w:rPr>
-        <w:t>האיטרציות</w:t>
-      </w:r>
-      <w:proofErr w:type="spellEnd"/>
-      <w:r>
-        <w:rPr>
-          <w:rFonts w:hint="cs"/>
-          <w:rtl/>
-        </w:rPr>
-        <w:t xml:space="preserve"> הראשונות לזמן ביצוע 3 </w:t>
-      </w:r>
-      <w:proofErr w:type="spellStart"/>
-      <w:r>
-        <w:rPr>
-          <w:rFonts w:hint="cs"/>
-          <w:rtl/>
-        </w:rPr>
-        <w:t>האיטרציות</w:t>
-      </w:r>
-      <w:proofErr w:type="spellEnd"/>
-      <w:r>
-        <w:rPr>
-          <w:rFonts w:hint="cs"/>
-          <w:rtl/>
-        </w:rPr>
-        <w:t xml:space="preserve"> האחרונות. האם קיים הבדל? אם כן, הסבירו מדוע. </w:t>
+        <w:t xml:space="preserve">שימו לב שהסדרה הרנדומית מוגרלת מחדש בכל איטרציה. השוו את זמן ביצוע 3 האיטרציות הראשונות לזמן ביצוע 3 האיטרציות האחרונות. האם קיים הבדל? אם כן, הסבירו מדוע. </w:t>
       </w:r>
     </w:p>
     <w:tbl>
@@ -5525,20 +5502,20 @@
     <w:lsdException w:name="Unresolved Mention" w:semiHidden="1" w:unhideWhenUsed="1"/>
     <w:lsdException w:name="Smart Link" w:semiHidden="1" w:unhideWhenUsed="1"/>
   </w:latentStyles>
-  <w:style w:type="paragraph" w:default="1" w:styleId="a">
+  <w:style w:type="paragraph" w:default="1" w:styleId="Normal">
     <w:name w:val="Normal"/>
     <w:qFormat/>
     <w:pPr>
       <w:bidi/>
     </w:pPr>
   </w:style>
-  <w:style w:type="character" w:default="1" w:styleId="a0">
+  <w:style w:type="character" w:default="1" w:styleId="DefaultParagraphFont">
     <w:name w:val="Default Paragraph Font"/>
     <w:uiPriority w:val="1"/>
     <w:semiHidden/>
     <w:unhideWhenUsed/>
   </w:style>
-  <w:style w:type="table" w:default="1" w:styleId="a1">
+  <w:style w:type="table" w:default="1" w:styleId="TableNormal">
     <w:name w:val="Normal Table"/>
     <w:uiPriority w:val="99"/>
     <w:semiHidden/>
@@ -5553,15 +5530,15 @@
       </w:tblCellMar>
     </w:tblPr>
   </w:style>
-  <w:style w:type="numbering" w:default="1" w:styleId="a2">
+  <w:style w:type="numbering" w:default="1" w:styleId="NoList">
     <w:name w:val="No List"/>
     <w:uiPriority w:val="99"/>
     <w:semiHidden/>
     <w:unhideWhenUsed/>
   </w:style>
-  <w:style w:type="table" w:styleId="a3">
+  <w:style w:type="table" w:styleId="TableGrid">
     <w:name w:val="Table Grid"/>
-    <w:basedOn w:val="a1"/>
+    <w:basedOn w:val="TableNormal"/>
     <w:uiPriority w:val="39"/>
     <w:rsid w:val="00352870"/>
     <w:pPr>
@@ -5578,10 +5555,10 @@
       </w:tblBorders>
     </w:tblPr>
   </w:style>
-  <w:style w:type="paragraph" w:styleId="a4">
+  <w:style w:type="paragraph" w:styleId="Header">
     <w:name w:val="header"/>
-    <w:basedOn w:val="a"/>
-    <w:link w:val="a5"/>
+    <w:basedOn w:val="Normal"/>
+    <w:link w:val="HeaderChar"/>
     <w:uiPriority w:val="99"/>
     <w:unhideWhenUsed/>
     <w:rsid w:val="001A5763"/>
@@ -5593,17 +5570,17 @@
       <w:spacing w:after="0" w:line="240" w:lineRule="auto"/>
     </w:pPr>
   </w:style>
-  <w:style w:type="character" w:customStyle="1" w:styleId="a5">
-    <w:name w:val="כותרת עליונה תו"/>
-    <w:basedOn w:val="a0"/>
-    <w:link w:val="a4"/>
+  <w:style w:type="character" w:customStyle="1" w:styleId="HeaderChar">
+    <w:name w:val="Header Char"/>
+    <w:basedOn w:val="DefaultParagraphFont"/>
+    <w:link w:val="Header"/>
     <w:uiPriority w:val="99"/>
     <w:rsid w:val="001A5763"/>
   </w:style>
-  <w:style w:type="paragraph" w:styleId="a6">
+  <w:style w:type="paragraph" w:styleId="Footer">
     <w:name w:val="footer"/>
-    <w:basedOn w:val="a"/>
-    <w:link w:val="a7"/>
+    <w:basedOn w:val="Normal"/>
+    <w:link w:val="FooterChar"/>
     <w:uiPriority w:val="99"/>
     <w:unhideWhenUsed/>
     <w:rsid w:val="001A5763"/>
@@ -5615,16 +5592,16 @@
       <w:spacing w:after="0" w:line="240" w:lineRule="auto"/>
     </w:pPr>
   </w:style>
-  <w:style w:type="character" w:customStyle="1" w:styleId="a7">
-    <w:name w:val="כותרת תחתונה תו"/>
-    <w:basedOn w:val="a0"/>
-    <w:link w:val="a6"/>
+  <w:style w:type="character" w:customStyle="1" w:styleId="FooterChar">
+    <w:name w:val="Footer Char"/>
+    <w:basedOn w:val="DefaultParagraphFont"/>
+    <w:link w:val="Footer"/>
     <w:uiPriority w:val="99"/>
     <w:rsid w:val="001A5763"/>
   </w:style>
-  <w:style w:type="paragraph" w:styleId="a8">
+  <w:style w:type="paragraph" w:styleId="ListParagraph">
     <w:name w:val="List Paragraph"/>
-    <w:basedOn w:val="a"/>
+    <w:basedOn w:val="Normal"/>
     <w:uiPriority w:val="34"/>
     <w:qFormat/>
     <w:rsid w:val="00D01A4B"/>
@@ -5633,9 +5610,9 @@
       <w:contextualSpacing/>
     </w:pPr>
   </w:style>
-  <w:style w:type="character" w:styleId="a9">
+  <w:style w:type="character" w:styleId="PlaceholderText">
     <w:name w:val="Placeholder Text"/>
-    <w:basedOn w:val="a0"/>
+    <w:basedOn w:val="DefaultParagraphFont"/>
     <w:uiPriority w:val="99"/>
     <w:semiHidden/>
     <w:rsid w:val="00837D8E"/>

</xml_diff>